<commit_message>
Clean Repository, remove old site, struct
</commit_message>
<xml_diff>
--- a/Documents/Pil’Poil mise en Intégration sur Heroku.docx
+++ b/Documents/Pil’Poil mise en Intégration sur Heroku.docx
@@ -11,43 +11,23 @@
           <w:u w:val="single"/>
         </w:rPr>
       </w:pPr>
-      <w:proofErr w:type="spellStart"/>
       <w:r>
         <w:rPr>
           <w:sz w:val="36"/>
           <w:szCs w:val="36"/>
           <w:u w:val="single"/>
         </w:rPr>
-        <w:t>Pil’Poil</w:t>
-      </w:r>
-      <w:proofErr w:type="spellEnd"/>
-      <w:r>
+        <w:t>Pil’Poil mise en Intégration sur Heroku</w:t>
+      </w:r>
+    </w:p>
+    <w:p>
+      <w:pPr>
+        <w:jc w:val="center"/>
         <w:rPr>
           <w:sz w:val="36"/>
           <w:szCs w:val="36"/>
           <w:u w:val="single"/>
         </w:rPr>
-        <w:t xml:space="preserve"> mise en Intégration sur </w:t>
-      </w:r>
-      <w:proofErr w:type="spellStart"/>
-      <w:r>
-        <w:rPr>
-          <w:sz w:val="36"/>
-          <w:szCs w:val="36"/>
-          <w:u w:val="single"/>
-        </w:rPr>
-        <w:t>Heroku</w:t>
-      </w:r>
-      <w:proofErr w:type="spellEnd"/>
-    </w:p>
-    <w:p>
-      <w:pPr>
-        <w:jc w:val="center"/>
-        <w:rPr>
-          <w:sz w:val="36"/>
-          <w:szCs w:val="36"/>
-          <w:u w:val="single"/>
-        </w:rPr>
       </w:pPr>
     </w:p>
     <w:p>
@@ -59,41 +39,22 @@
       </w:pPr>
     </w:p>
     <w:p>
-      <w:pPr>
+      <w:r>
         <w:rPr>
           <w:b/>
           <w:u w:val="single"/>
         </w:rPr>
-      </w:pPr>
-      <w:r>
-        <w:rPr>
-          <w:b/>
-          <w:u w:val="single"/>
-        </w:rPr>
         <w:t>Identifiants :</w:t>
       </w:r>
-    </w:p>
-    <w:p>
-      <w:r>
-        <w:t xml:space="preserve">Mail : </w:t>
-      </w:r>
-      <w:hyperlink r:id="rId6" w:history="1">
-        <w:r>
-          <w:rPr>
-            <w:rStyle w:val="Lienhypertexte"/>
-          </w:rPr>
-          <w:t>pilpoil.app@gmail.com</w:t>
-        </w:r>
-      </w:hyperlink>
-    </w:p>
-    <w:p>
-      <w:proofErr w:type="spellStart"/>
-      <w:r>
-        <w:t>Mdp</w:t>
-      </w:r>
-      <w:proofErr w:type="spellEnd"/>
-      <w:r>
-        <w:t> : pilpoilI433</w:t>
+      <w:r>
+        <w:t xml:space="preserve"> </w:t>
+      </w:r>
+    </w:p>
+    <w:p>
+      <w:bookmarkStart w:id="0" w:name="_GoBack"/>
+      <w:bookmarkEnd w:id="0"/>
+      <w:r>
+        <w:t>pilpoilI433</w:t>
       </w:r>
     </w:p>
     <w:p/>
@@ -126,25 +87,9 @@
         </w:numPr>
       </w:pPr>
       <w:r>
-        <w:t xml:space="preserve">Installer </w:t>
-      </w:r>
-      <w:proofErr w:type="spellStart"/>
-      <w:r>
-        <w:t>Heroku</w:t>
-      </w:r>
-      <w:proofErr w:type="spellEnd"/>
-      <w:r>
-        <w:t xml:space="preserve"> </w:t>
-      </w:r>
-      <w:proofErr w:type="spellStart"/>
-      <w:r>
-        <w:t>toolbelt</w:t>
-      </w:r>
-      <w:proofErr w:type="spellEnd"/>
-      <w:r>
-        <w:t xml:space="preserve"> : </w:t>
-      </w:r>
-      <w:hyperlink r:id="rId7" w:history="1">
+        <w:t xml:space="preserve">Installer Heroku toolbelt : </w:t>
+      </w:r>
+      <w:hyperlink r:id="rId6" w:history="1">
         <w:r>
           <w:rPr>
             <w:rStyle w:val="Lienhypertexte"/>
@@ -192,23 +137,12 @@
           <w:color w:val="333333"/>
         </w:rPr>
       </w:pPr>
-      <w:proofErr w:type="spellStart"/>
-      <w:proofErr w:type="gramStart"/>
       <w:r>
         <w:rPr>
           <w:rFonts w:ascii="Monaco" w:hAnsi="Monaco"/>
           <w:color w:val="333333"/>
         </w:rPr>
-        <w:t>heroku</w:t>
-      </w:r>
-      <w:proofErr w:type="spellEnd"/>
-      <w:proofErr w:type="gramEnd"/>
-      <w:r>
-        <w:rPr>
-          <w:rFonts w:ascii="Monaco" w:hAnsi="Monaco"/>
-          <w:color w:val="333333"/>
-        </w:rPr>
-        <w:t xml:space="preserve"> login</w:t>
+        <w:t>heroku login</w:t>
       </w:r>
     </w:p>
     <w:p/>
@@ -221,15 +155,7 @@
         </w:numPr>
       </w:pPr>
       <w:r>
-        <w:t xml:space="preserve">Déployer le site sur </w:t>
-      </w:r>
-      <w:proofErr w:type="spellStart"/>
-      <w:r>
-        <w:t>Heroku</w:t>
-      </w:r>
-      <w:proofErr w:type="spellEnd"/>
-      <w:r>
-        <w:t xml:space="preserve"> à l’aide de la commande suivante :</w:t>
+        <w:t>Déployer le site sur Heroku à l’aide de la commande suivante :</w:t>
       </w:r>
     </w:p>
     <w:p/>
@@ -250,8 +176,6 @@
           <w:color w:val="333333"/>
         </w:rPr>
       </w:pPr>
-      <w:proofErr w:type="spellStart"/>
-      <w:proofErr w:type="gramStart"/>
       <w:r>
         <w:rPr>
           <w:rFonts w:ascii="Monaco" w:hAnsi="Monaco"/>
@@ -264,26 +188,8 @@
           <w:rFonts w:ascii="Monaco" w:hAnsi="Monaco"/>
           <w:color w:val="333333"/>
         </w:rPr>
-        <w:t>o</w:t>
-      </w:r>
-      <w:proofErr w:type="spellEnd"/>
-      <w:proofErr w:type="gramEnd"/>
-      <w:r>
-        <w:rPr>
-          <w:rFonts w:ascii="Monaco" w:hAnsi="Monaco"/>
-          <w:color w:val="333333"/>
-        </w:rPr>
-        <w:t xml:space="preserve"> </w:t>
-      </w:r>
-      <w:proofErr w:type="spellStart"/>
-      <w:r>
-        <w:rPr>
-          <w:rFonts w:ascii="Monaco" w:hAnsi="Monaco"/>
-          <w:color w:val="333333"/>
-        </w:rPr>
-        <w:t>jhipster:heroku</w:t>
-      </w:r>
-      <w:proofErr w:type="spellEnd"/>
+        <w:t>o jhipster:heroku</w:t>
+      </w:r>
     </w:p>
     <w:p>
       <w:pPr>
@@ -320,23 +226,12 @@
           <w:color w:val="333333"/>
         </w:rPr>
       </w:pPr>
-      <w:proofErr w:type="spellStart"/>
-      <w:proofErr w:type="gramStart"/>
       <w:r>
         <w:rPr>
           <w:rFonts w:ascii="Monaco" w:hAnsi="Monaco"/>
           <w:color w:val="333333"/>
         </w:rPr>
-        <w:t>heroku</w:t>
-      </w:r>
-      <w:proofErr w:type="spellEnd"/>
-      <w:proofErr w:type="gramEnd"/>
-      <w:r>
-        <w:rPr>
-          <w:rFonts w:ascii="Monaco" w:hAnsi="Monaco"/>
-          <w:color w:val="333333"/>
-        </w:rPr>
-        <w:t xml:space="preserve"> open</w:t>
+        <w:t>heroku open</w:t>
       </w:r>
     </w:p>
     <w:p/>
@@ -390,49 +285,13 @@
           <w:color w:val="333333"/>
         </w:rPr>
       </w:pPr>
-      <w:proofErr w:type="spellStart"/>
-      <w:proofErr w:type="gramStart"/>
       <w:r>
         <w:rPr>
           <w:rFonts w:ascii="Monaco" w:hAnsi="Monaco" w:cs="Menlo Regular"/>
           <w:color w:val="000000"/>
         </w:rPr>
-        <w:t>mvn</w:t>
-      </w:r>
-      <w:proofErr w:type="spellEnd"/>
-      <w:proofErr w:type="gramEnd"/>
-      <w:r>
-        <w:rPr>
-          <w:rFonts w:ascii="Monaco" w:hAnsi="Monaco" w:cs="Menlo Regular"/>
-          <w:color w:val="000000"/>
-        </w:rPr>
-        <w:t xml:space="preserve"> package -</w:t>
-      </w:r>
-      <w:proofErr w:type="spellStart"/>
-      <w:r>
-        <w:rPr>
-          <w:rFonts w:ascii="Monaco" w:hAnsi="Monaco" w:cs="Menlo Regular"/>
-          <w:color w:val="000000"/>
-        </w:rPr>
-        <w:t>Pprod</w:t>
-      </w:r>
-      <w:proofErr w:type="spellEnd"/>
-      <w:r>
-        <w:rPr>
-          <w:rFonts w:ascii="Monaco" w:hAnsi="Monaco" w:cs="Menlo Regular"/>
-          <w:color w:val="000000"/>
-        </w:rPr>
-        <w:t xml:space="preserve"> -</w:t>
-      </w:r>
-      <w:proofErr w:type="spellStart"/>
-      <w:r>
-        <w:rPr>
-          <w:rFonts w:ascii="Monaco" w:hAnsi="Monaco" w:cs="Menlo Regular"/>
-          <w:color w:val="000000"/>
-        </w:rPr>
-        <w:t>DskipTests</w:t>
-      </w:r>
-      <w:proofErr w:type="spellEnd"/>
+        <w:t>mvn package -Pprod -DskipTests</w:t>
+      </w:r>
     </w:p>
     <w:p/>
     <w:p>
@@ -465,65 +324,13 @@
           <w:color w:val="333333"/>
         </w:rPr>
       </w:pPr>
-      <w:proofErr w:type="spellStart"/>
-      <w:proofErr w:type="gramStart"/>
       <w:r>
         <w:rPr>
           <w:rFonts w:ascii="Monaco" w:hAnsi="Monaco" w:cs="Menlo Regular"/>
           <w:color w:val="000000"/>
         </w:rPr>
-        <w:t>heroku</w:t>
-      </w:r>
-      <w:proofErr w:type="spellEnd"/>
-      <w:proofErr w:type="gramEnd"/>
-      <w:r>
-        <w:rPr>
-          <w:rFonts w:ascii="Monaco" w:hAnsi="Monaco" w:cs="Menlo Regular"/>
-          <w:color w:val="000000"/>
-        </w:rPr>
-        <w:t xml:space="preserve"> </w:t>
-      </w:r>
-      <w:proofErr w:type="spellStart"/>
-      <w:r>
-        <w:rPr>
-          <w:rFonts w:ascii="Monaco" w:hAnsi="Monaco" w:cs="Menlo Regular"/>
-          <w:color w:val="000000"/>
-        </w:rPr>
-        <w:t>deploy:jar</w:t>
-      </w:r>
-      <w:proofErr w:type="spellEnd"/>
-      <w:r>
-        <w:rPr>
-          <w:rFonts w:ascii="Monaco" w:hAnsi="Monaco" w:cs="Menlo Regular"/>
-          <w:color w:val="000000"/>
-        </w:rPr>
-        <w:t xml:space="preserve"> --jar </w:t>
-      </w:r>
-      <w:proofErr w:type="spellStart"/>
-      <w:r>
-        <w:rPr>
-          <w:rFonts w:ascii="Monaco" w:hAnsi="Monaco" w:cs="Menlo Regular"/>
-          <w:color w:val="000000"/>
-        </w:rPr>
-        <w:t>target</w:t>
-      </w:r>
-      <w:proofErr w:type="spellEnd"/>
-      <w:r>
-        <w:rPr>
-          <w:rFonts w:ascii="Monaco" w:hAnsi="Monaco" w:cs="Menlo Regular"/>
-          <w:color w:val="000000"/>
-        </w:rPr>
-        <w:t>/*.</w:t>
-      </w:r>
-      <w:proofErr w:type="spellStart"/>
-      <w:r>
-        <w:rPr>
-          <w:rFonts w:ascii="Monaco" w:hAnsi="Monaco" w:cs="Menlo Regular"/>
-          <w:color w:val="000000"/>
-        </w:rPr>
-        <w:t>war</w:t>
-      </w:r>
-      <w:proofErr w:type="spellEnd"/>
+        <w:t>heroku deploy:jar --jar target/*.war</w:t>
+      </w:r>
     </w:p>
     <w:p/>
     <w:p/>
@@ -542,22 +349,13 @@
           <w:sz w:val="28"/>
           <w:szCs w:val="28"/>
         </w:rPr>
-        <w:lastRenderedPageBreak/>
         <w:t>EN CAS DE PROBLEMES</w:t>
       </w:r>
     </w:p>
     <w:p/>
     <w:p>
       <w:r>
-        <w:t xml:space="preserve">En cas de problème avec les commandes précédentes vous pouvez utiliser les commandes conseillées sur </w:t>
-      </w:r>
-      <w:proofErr w:type="spellStart"/>
-      <w:r>
-        <w:t>Hiroku</w:t>
-      </w:r>
-      <w:proofErr w:type="spellEnd"/>
-      <w:r>
-        <w:t xml:space="preserve"> qui utilisent git :</w:t>
+        <w:t>En cas de problème avec les commandes précédentes vous pouvez utiliser les commandes conseillées sur Hiroku qui utilisent git :</w:t>
       </w:r>
     </w:p>
     <w:p/>
@@ -578,49 +376,13 @@
           <w:color w:val="333333"/>
         </w:rPr>
       </w:pPr>
-      <w:proofErr w:type="spellStart"/>
-      <w:proofErr w:type="gramStart"/>
       <w:r>
         <w:rPr>
           <w:rFonts w:ascii="Monaco" w:hAnsi="Monaco" w:cs="Menlo Regular"/>
           <w:color w:val="000000"/>
         </w:rPr>
-        <w:t>heroku</w:t>
-      </w:r>
-      <w:proofErr w:type="spellEnd"/>
-      <w:proofErr w:type="gramEnd"/>
-      <w:r>
-        <w:rPr>
-          <w:rFonts w:ascii="Monaco" w:hAnsi="Monaco" w:cs="Menlo Regular"/>
-          <w:color w:val="000000"/>
-        </w:rPr>
-        <w:t xml:space="preserve"> </w:t>
-      </w:r>
-      <w:proofErr w:type="spellStart"/>
-      <w:r>
-        <w:rPr>
-          <w:rFonts w:ascii="Monaco" w:hAnsi="Monaco" w:cs="Menlo Regular"/>
-          <w:color w:val="000000"/>
-        </w:rPr>
-        <w:t>git:remote</w:t>
-      </w:r>
-      <w:proofErr w:type="spellEnd"/>
-      <w:r>
-        <w:rPr>
-          <w:rFonts w:ascii="Monaco" w:hAnsi="Monaco" w:cs="Menlo Regular"/>
-          <w:color w:val="000000"/>
-        </w:rPr>
-        <w:t xml:space="preserve"> -a </w:t>
-      </w:r>
-      <w:proofErr w:type="spellStart"/>
-      <w:r>
-        <w:rPr>
-          <w:rFonts w:ascii="Monaco" w:hAnsi="Monaco" w:cs="Menlo Regular"/>
-          <w:color w:val="000000"/>
-        </w:rPr>
-        <w:t>pilpoil</w:t>
-      </w:r>
-      <w:proofErr w:type="spellEnd"/>
+        <w:t>heroku git:remote -a pilpoil</w:t>
+      </w:r>
     </w:p>
     <w:p>
       <w:pPr>
@@ -685,7 +447,6 @@
           <w:color w:val="3F3F44"/>
         </w:rPr>
       </w:pPr>
-      <w:proofErr w:type="gramStart"/>
       <w:r>
         <w:rPr>
           <w:rFonts w:ascii="Monaco" w:hAnsi="Monaco" w:cs="Menlo Regular"/>
@@ -698,31 +459,7 @@
           <w:rFonts w:ascii="Monaco" w:hAnsi="Monaco"/>
           <w:color w:val="3F3F44"/>
         </w:rPr>
-        <w:t>it</w:t>
-      </w:r>
-      <w:proofErr w:type="gramEnd"/>
-      <w:r>
-        <w:rPr>
-          <w:rFonts w:ascii="Monaco" w:hAnsi="Monaco"/>
-          <w:color w:val="3F3F44"/>
-        </w:rPr>
-        <w:t xml:space="preserve"> </w:t>
-      </w:r>
-      <w:proofErr w:type="spellStart"/>
-      <w:r>
-        <w:rPr>
-          <w:rFonts w:ascii="Monaco" w:hAnsi="Monaco"/>
-          <w:color w:val="3F3F44"/>
-        </w:rPr>
-        <w:t>add</w:t>
-      </w:r>
-      <w:proofErr w:type="spellEnd"/>
-      <w:r>
-        <w:rPr>
-          <w:rFonts w:ascii="Monaco" w:hAnsi="Monaco"/>
-          <w:color w:val="3F3F44"/>
-        </w:rPr>
-        <w:t xml:space="preserve"> . </w:t>
+        <w:t xml:space="preserve">it add . </w:t>
       </w:r>
     </w:p>
     <w:p>
@@ -742,37 +479,12 @@
           <w:color w:val="3F3F44"/>
         </w:rPr>
       </w:pPr>
-      <w:proofErr w:type="gramStart"/>
       <w:r>
         <w:rPr>
           <w:rFonts w:ascii="Monaco" w:hAnsi="Monaco"/>
           <w:color w:val="3F3F44"/>
         </w:rPr>
-        <w:t>git</w:t>
-      </w:r>
-      <w:proofErr w:type="gramEnd"/>
-      <w:r>
-        <w:rPr>
-          <w:rFonts w:ascii="Monaco" w:hAnsi="Monaco"/>
-          <w:color w:val="3F3F44"/>
-        </w:rPr>
-        <w:t xml:space="preserve"> commit -m "</w:t>
-      </w:r>
-      <w:proofErr w:type="spellStart"/>
-      <w:r>
-        <w:rPr>
-          <w:rFonts w:ascii="Monaco" w:hAnsi="Monaco"/>
-          <w:color w:val="3F3F44"/>
-        </w:rPr>
-        <w:t>msg</w:t>
-      </w:r>
-      <w:proofErr w:type="spellEnd"/>
-      <w:r>
-        <w:rPr>
-          <w:rFonts w:ascii="Monaco" w:hAnsi="Monaco"/>
-          <w:color w:val="3F3F44"/>
-        </w:rPr>
-        <w:t xml:space="preserve">" </w:t>
+        <w:t xml:space="preserve">git commit -m "msg" </w:t>
       </w:r>
     </w:p>
     <w:p>
@@ -792,37 +504,12 @@
           <w:color w:val="333333"/>
         </w:rPr>
       </w:pPr>
-      <w:proofErr w:type="gramStart"/>
       <w:r>
         <w:rPr>
           <w:rFonts w:ascii="Monaco" w:hAnsi="Monaco"/>
           <w:color w:val="3F3F44"/>
         </w:rPr>
-        <w:t>git</w:t>
-      </w:r>
-      <w:proofErr w:type="gramEnd"/>
-      <w:r>
-        <w:rPr>
-          <w:rFonts w:ascii="Monaco" w:hAnsi="Monaco"/>
-          <w:color w:val="3F3F44"/>
-        </w:rPr>
-        <w:t xml:space="preserve"> push </w:t>
-      </w:r>
-      <w:proofErr w:type="spellStart"/>
-      <w:r>
-        <w:rPr>
-          <w:rFonts w:ascii="Monaco" w:hAnsi="Monaco"/>
-          <w:color w:val="3F3F44"/>
-        </w:rPr>
-        <w:t>heroku</w:t>
-      </w:r>
-      <w:proofErr w:type="spellEnd"/>
-      <w:r>
-        <w:rPr>
-          <w:rFonts w:ascii="Monaco" w:hAnsi="Monaco"/>
-          <w:color w:val="3F3F44"/>
-        </w:rPr>
-        <w:t xml:space="preserve"> master</w:t>
+        <w:t>git push heroku master</w:t>
       </w:r>
     </w:p>
     <w:p>
@@ -857,19 +544,11 @@
     <w:p/>
     <w:p>
       <w:r>
-        <w:t>Informations sur le BDD d’</w:t>
-      </w:r>
-      <w:proofErr w:type="spellStart"/>
-      <w:r>
-        <w:t>integ</w:t>
-      </w:r>
-      <w:proofErr w:type="spellEnd"/>
-      <w:r>
-        <w:t xml:space="preserve"> : </w:t>
-      </w:r>
-    </w:p>
-    <w:p>
-      <w:hyperlink r:id="rId8" w:history="1">
+        <w:t xml:space="preserve">Informations sur le BDD d’integ : </w:t>
+      </w:r>
+    </w:p>
+    <w:p>
+      <w:hyperlink r:id="rId7" w:history="1">
         <w:r>
           <w:rPr>
             <w:rStyle w:val="Lienhypertexte"/>
@@ -885,7 +564,7 @@
       </w:r>
     </w:p>
     <w:p>
-      <w:hyperlink r:id="rId9" w:history="1">
+      <w:hyperlink r:id="rId8" w:anchor="snapshots" w:history="1">
         <w:r>
           <w:rPr>
             <w:rStyle w:val="Lienhypertexte"/>
@@ -901,7 +580,7 @@
       </w:r>
     </w:p>
     <w:p>
-      <w:hyperlink r:id="rId10" w:history="1">
+      <w:hyperlink r:id="rId9" w:history="1">
         <w:r>
           <w:rPr>
             <w:rStyle w:val="Lienhypertexte"/>
@@ -913,19 +592,11 @@
     <w:p/>
     <w:p>
       <w:r>
-        <w:t xml:space="preserve">Commandes </w:t>
-      </w:r>
-      <w:proofErr w:type="spellStart"/>
-      <w:r>
-        <w:t>Heroku</w:t>
-      </w:r>
-      <w:proofErr w:type="spellEnd"/>
-      <w:r>
-        <w:t xml:space="preserve"> (git) :</w:t>
-      </w:r>
-    </w:p>
-    <w:p>
-      <w:hyperlink r:id="rId11" w:history="1">
+        <w:t>Commandes Heroku (git) :</w:t>
+      </w:r>
+    </w:p>
+    <w:p>
+      <w:hyperlink r:id="rId10" w:history="1">
         <w:r>
           <w:rPr>
             <w:rStyle w:val="Lienhypertexte"/>
@@ -937,27 +608,11 @@
     <w:p/>
     <w:p>
       <w:r>
-        <w:t xml:space="preserve">Commandes </w:t>
-      </w:r>
-      <w:proofErr w:type="spellStart"/>
-      <w:r>
-        <w:t>Heroku</w:t>
-      </w:r>
-      <w:proofErr w:type="spellEnd"/>
-      <w:r>
-        <w:t xml:space="preserve"> (</w:t>
-      </w:r>
-      <w:proofErr w:type="spellStart"/>
-      <w:r>
-        <w:t>jhipster</w:t>
-      </w:r>
-      <w:proofErr w:type="spellEnd"/>
-      <w:r>
-        <w:t>) :</w:t>
-      </w:r>
-    </w:p>
-    <w:p>
-      <w:hyperlink r:id="rId12" w:history="1">
+        <w:t>Commandes Heroku (jhipster) :</w:t>
+      </w:r>
+    </w:p>
+    <w:p>
+      <w:hyperlink r:id="rId11" w:history="1">
         <w:r>
           <w:rPr>
             <w:rStyle w:val="Lienhypertexte"/>
@@ -969,35 +624,11 @@
     <w:p/>
     <w:p>
       <w:r>
-        <w:t xml:space="preserve">Télécharger </w:t>
-      </w:r>
-      <w:proofErr w:type="spellStart"/>
-      <w:r>
-        <w:t>Postgresql</w:t>
-      </w:r>
-      <w:proofErr w:type="spellEnd"/>
-      <w:r>
-        <w:t xml:space="preserve"> (gestion BDD </w:t>
-      </w:r>
-      <w:proofErr w:type="spellStart"/>
-      <w:r>
-        <w:t>integ</w:t>
-      </w:r>
-      <w:proofErr w:type="spellEnd"/>
-      <w:r>
-        <w:t xml:space="preserve"> et </w:t>
-      </w:r>
-      <w:proofErr w:type="spellStart"/>
-      <w:r>
-        <w:t>dev</w:t>
-      </w:r>
-      <w:proofErr w:type="spellEnd"/>
-      <w:r>
-        <w:t>) :</w:t>
-      </w:r>
-    </w:p>
-    <w:p>
-      <w:hyperlink r:id="rId13" w:history="1">
+        <w:t>Télécharger Postgresql (gestion BDD integ et dev) :</w:t>
+      </w:r>
+    </w:p>
+    <w:p>
+      <w:hyperlink r:id="rId12" w:history="1">
         <w:r>
           <w:rPr>
             <w:rStyle w:val="Lienhypertexte"/>
@@ -1007,10 +638,7 @@
       </w:hyperlink>
     </w:p>
     <w:p/>
-    <w:p>
-      <w:bookmarkStart w:id="0" w:name="_GoBack"/>
-      <w:bookmarkEnd w:id="0"/>
-    </w:p>
+    <w:p/>
     <w:p/>
     <w:p/>
     <w:sectPr>

</xml_diff>